<commit_message>
started getClients, updated Analytic plan step 1
</commit_message>
<xml_diff>
--- a/01 background/AnalyticPlan.docx
+++ b/01 background/AnalyticPlan.docx
@@ -4,28 +4,10 @@
   <w:body>
     <w:p>
       <w:pPr>
-        <w:keepNext/>
-        <w:shd w:val="clear" w:color="auto" w:fill="E7E6E6" w:themeFill="background2"/>
-        <w:autoSpaceDE w:val="0"/>
-        <w:autoSpaceDN w:val="0"/>
-        <w:ind w:left="-360" w:firstLine="0"/>
-        <w:outlineLvl w:val="0"/>
-        <w:rPr>
-          <w:rFonts w:ascii="Arial Narrow" w:eastAsiaTheme="majorEastAsia" w:hAnsi="Arial Narrow" w:cstheme="majorBidi"/>
-          <w:b/>
-          <w:bCs/>
-          <w:color w:val="7030A0"/>
-          <w:kern w:val="32"/>
-        </w:rPr>
-      </w:pPr>
-      <w:r>
-        <w:rPr>
-          <w:rFonts w:ascii="Arial Narrow" w:eastAsiaTheme="majorEastAsia" w:hAnsi="Arial Narrow" w:cstheme="majorBidi"/>
-          <w:b/>
-          <w:bCs/>
-          <w:color w:val="7030A0"/>
-          <w:kern w:val="32"/>
-        </w:rPr>
+        <w:pStyle w:val="Heading1"/>
+        <w:ind w:left="-450"/>
+      </w:pPr>
+      <w:r>
         <w:t xml:space="preserve">ISP Attribution </w:t>
       </w:r>
     </w:p>
@@ -999,6 +981,7 @@
           <w:rFonts w:ascii="Arial Narrow" w:hAnsi="Arial Narrow"/>
         </w:rPr>
       </w:pPr>
+      <w:bookmarkStart w:id="0" w:name="_Hlk112937288"/>
       <w:r>
         <w:rPr>
           <w:rFonts w:ascii="Arial Narrow" w:hAnsi="Arial Narrow"/>
@@ -1114,6 +1097,7 @@
         <w:t>isp_attr</w:t>
       </w:r>
     </w:p>
+    <w:bookmarkEnd w:id="0"/>
     <w:p>
       <w:pPr>
         <w:ind w:left="-810" w:firstLine="0"/>
@@ -1602,6 +1586,7 @@
         <w:ind w:left="-810"/>
       </w:pPr>
       <w:r>
+        <w:lastRenderedPageBreak/>
         <w:t xml:space="preserve">Aug 2022 </w:t>
       </w:r>
     </w:p>
@@ -1642,7 +1627,6 @@
         <w:rPr>
           <w:rFonts w:ascii="Arial Narrow" w:hAnsi="Arial Narrow"/>
         </w:rPr>
-        <w:lastRenderedPageBreak/>
         <w:t>Total: 8 NPI’s, 7 split ID’s (2226 has two npis)</w:t>
       </w:r>
     </w:p>
@@ -2028,25 +2012,7 @@
         <w:rPr>
           <w:rFonts w:ascii="Arial Narrow" w:hAnsi="Arial Narrow"/>
         </w:rPr>
-        <w:t>Split ID 33</w:t>
-      </w:r>
-      <w:r>
-        <w:rPr>
-          <w:rFonts w:ascii="Arial Narrow" w:hAnsi="Arial Narrow"/>
-        </w:rPr>
-        <w:t>55</w:t>
-      </w:r>
-      <w:r>
-        <w:rPr>
-          <w:rFonts w:ascii="Arial Narrow" w:hAnsi="Arial Narrow"/>
-        </w:rPr>
-        <w:t xml:space="preserve"> &gt; </w:t>
-      </w:r>
-      <w:r>
-        <w:rPr>
-          <w:rFonts w:ascii="Arial Narrow" w:hAnsi="Arial Narrow"/>
-        </w:rPr>
-        <w:t>Couldn’t find NPI</w:t>
+        <w:t>Split ID 3355 &gt; Couldn’t find NPI</w:t>
       </w:r>
     </w:p>
     <w:p>
@@ -2993,6 +2959,7 @@
     <w:lsdException w:name="HTML Sample" w:semiHidden="1" w:unhideWhenUsed="1"/>
     <w:lsdException w:name="HTML Typewriter" w:semiHidden="1" w:unhideWhenUsed="1"/>
     <w:lsdException w:name="HTML Variable" w:semiHidden="1" w:unhideWhenUsed="1"/>
+    <w:lsdException w:name="Normal Table" w:semiHidden="1" w:unhideWhenUsed="1"/>
     <w:lsdException w:name="annotation subject" w:semiHidden="1" w:unhideWhenUsed="1"/>
     <w:lsdException w:name="No List" w:semiHidden="1" w:unhideWhenUsed="1"/>
     <w:lsdException w:name="Outline List 1" w:semiHidden="1" w:unhideWhenUsed="1"/>
@@ -3039,8 +3006,10 @@
     <w:lsdException w:name="Table Subtle 2" w:semiHidden="1" w:unhideWhenUsed="1"/>
     <w:lsdException w:name="Table Web 1" w:semiHidden="1" w:unhideWhenUsed="1"/>
     <w:lsdException w:name="Table Web 2" w:semiHidden="1" w:unhideWhenUsed="1"/>
+    <w:lsdException w:name="Table Web 3" w:semiHidden="1" w:unhideWhenUsed="1"/>
     <w:lsdException w:name="Balloon Text" w:semiHidden="1" w:unhideWhenUsed="1"/>
     <w:lsdException w:name="Table Grid" w:uiPriority="39"/>
+    <w:lsdException w:name="Table Theme" w:semiHidden="1" w:unhideWhenUsed="1"/>
     <w:lsdException w:name="Placeholder Text" w:semiHidden="1"/>
     <w:lsdException w:name="No Spacing" w:uiPriority="1" w:qFormat="1"/>
     <w:lsdException w:name="Light Shading" w:uiPriority="60"/>
@@ -3891,21 +3860,6 @@
 </file>
 
 <file path=customXml/item1.xml><?xml version="1.0" encoding="utf-8"?>
-<p:properties xmlns:p="http://schemas.microsoft.com/office/2006/metadata/properties" xmlns:xsi="http://www.w3.org/2001/XMLSchema-instance" xmlns:pc="http://schemas.microsoft.com/office/infopath/2007/PartnerControls">
-  <documentManagement/>
-</p:properties>
-</file>
-
-<file path=customXml/item2.xml><?xml version="1.0" encoding="utf-8"?>
-<?mso-contentType ?>
-<FormTemplates xmlns="http://schemas.microsoft.com/sharepoint/v3/contenttype/forms">
-  <Display>DocumentLibraryForm</Display>
-  <Edit>DocumentLibraryForm</Edit>
-  <New>DocumentLibraryForm</New>
-</FormTemplates>
-</file>
-
-<file path=customXml/item3.xml><?xml version="1.0" encoding="utf-8"?>
 <ct:contentTypeSchema xmlns:ct="http://schemas.microsoft.com/office/2006/metadata/contentType" xmlns:ma="http://schemas.microsoft.com/office/2006/metadata/properties/metaAttributes" ct:_="" ma:_="" ma:contentTypeName="Document" ma:contentTypeID="0x010100DC0262F2461F514D868E8C1154A9BF2F" ma:contentTypeVersion="14" ma:contentTypeDescription="Create a new document." ma:contentTypeScope="" ma:versionID="953adb0ac7bd1c46432b94ad982e9e4a">
   <xsd:schema xmlns:xsd="http://www.w3.org/2001/XMLSchema" xmlns:xs="http://www.w3.org/2001/XMLSchema" xmlns:p="http://schemas.microsoft.com/office/2006/metadata/properties" xmlns:ns3="21c02660-7d3a-4057-a207-c0953ed4aaed" xmlns:ns4="74325f97-0d61-4fce-a9cf-b79d0dbc2f84" targetNamespace="http://schemas.microsoft.com/office/2006/metadata/properties" ma:root="true" ma:fieldsID="ae3c30c58aee8a31ea2fdd8284762063" ns3:_="" ns4:_="">
     <xsd:import namespace="21c02660-7d3a-4057-a207-c0953ed4aaed"/>
@@ -4134,32 +4088,22 @@
 </ct:contentTypeSchema>
 </file>
 
-<file path=customXml/itemProps1.xml><?xml version="1.0" encoding="utf-8"?>
-<ds:datastoreItem xmlns:ds="http://schemas.openxmlformats.org/officeDocument/2006/customXml" ds:itemID="{ADD68394-8FCE-4563-8332-68D3385053AA}">
-  <ds:schemaRefs>
-    <ds:schemaRef ds:uri="http://schemas.microsoft.com/office/2006/documentManagement/types"/>
-    <ds:schemaRef ds:uri="http://schemas.microsoft.com/office/2006/metadata/properties"/>
-    <ds:schemaRef ds:uri="http://purl.org/dc/terms/"/>
-    <ds:schemaRef ds:uri="http://schemas.openxmlformats.org/package/2006/metadata/core-properties"/>
-    <ds:schemaRef ds:uri="http://www.w3.org/XML/1998/namespace"/>
-    <ds:schemaRef ds:uri="http://purl.org/dc/dcmitype/"/>
-    <ds:schemaRef ds:uri="http://purl.org/dc/elements/1.1/"/>
-    <ds:schemaRef ds:uri="http://schemas.microsoft.com/office/infopath/2007/PartnerControls"/>
-    <ds:schemaRef ds:uri="74325f97-0d61-4fce-a9cf-b79d0dbc2f84"/>
-    <ds:schemaRef ds:uri="21c02660-7d3a-4057-a207-c0953ed4aaed"/>
-  </ds:schemaRefs>
-</ds:datastoreItem>
+<file path=customXml/item2.xml><?xml version="1.0" encoding="utf-8"?>
+<?mso-contentType ?>
+<FormTemplates xmlns="http://schemas.microsoft.com/sharepoint/v3/contenttype/forms">
+  <Display>DocumentLibraryForm</Display>
+  <Edit>DocumentLibraryForm</Edit>
+  <New>DocumentLibraryForm</New>
+</FormTemplates>
 </file>
 
-<file path=customXml/itemProps2.xml><?xml version="1.0" encoding="utf-8"?>
-<ds:datastoreItem xmlns:ds="http://schemas.openxmlformats.org/officeDocument/2006/customXml" ds:itemID="{DC19D21C-F2CF-4DA9-9593-562689D003AC}">
-  <ds:schemaRefs>
-    <ds:schemaRef ds:uri="http://schemas.microsoft.com/sharepoint/v3/contenttype/forms"/>
-  </ds:schemaRefs>
-</ds:datastoreItem>
+<file path=customXml/item3.xml><?xml version="1.0" encoding="utf-8"?>
+<p:properties xmlns:p="http://schemas.microsoft.com/office/2006/metadata/properties" xmlns:xsi="http://www.w3.org/2001/XMLSchema-instance" xmlns:pc="http://schemas.microsoft.com/office/infopath/2007/PartnerControls">
+  <documentManagement/>
+</p:properties>
 </file>
 
-<file path=customXml/itemProps3.xml><?xml version="1.0" encoding="utf-8"?>
+<file path=customXml/itemProps1.xml><?xml version="1.0" encoding="utf-8"?>
 <ds:datastoreItem xmlns:ds="http://schemas.openxmlformats.org/officeDocument/2006/customXml" ds:itemID="{6245F3DA-283F-4001-92A7-5466472B7149}">
   <ds:schemaRefs>
     <ds:schemaRef ds:uri="http://schemas.microsoft.com/office/2006/metadata/contentType"/>
@@ -4176,4 +4120,29 @@
     <ds:schemaRef ds:uri="http://schemas.microsoft.com/internal/obd"/>
   </ds:schemaRefs>
 </ds:datastoreItem>
+</file>
+
+<file path=customXml/itemProps2.xml><?xml version="1.0" encoding="utf-8"?>
+<ds:datastoreItem xmlns:ds="http://schemas.openxmlformats.org/officeDocument/2006/customXml" ds:itemID="{DC19D21C-F2CF-4DA9-9593-562689D003AC}">
+  <ds:schemaRefs>
+    <ds:schemaRef ds:uri="http://schemas.microsoft.com/sharepoint/v3/contenttype/forms"/>
+  </ds:schemaRefs>
+</ds:datastoreItem>
+</file>
+
+<file path=customXml/itemProps3.xml><?xml version="1.0" encoding="utf-8"?>
+<ds:datastoreItem xmlns:ds="http://schemas.openxmlformats.org/officeDocument/2006/customXml" ds:itemID="{ADD68394-8FCE-4563-8332-68D3385053AA}">
+  <ds:schemaRefs>
+    <ds:schemaRef ds:uri="http://schemas.microsoft.com/office/2006/documentManagement/types"/>
+    <ds:schemaRef ds:uri="http://schemas.microsoft.com/office/2006/metadata/properties"/>
+    <ds:schemaRef ds:uri="http://purl.org/dc/terms/"/>
+    <ds:schemaRef ds:uri="http://schemas.openxmlformats.org/package/2006/metadata/core-properties"/>
+    <ds:schemaRef ds:uri="http://www.w3.org/XML/1998/namespace"/>
+    <ds:schemaRef ds:uri="http://purl.org/dc/dcmitype/"/>
+    <ds:schemaRef ds:uri="http://purl.org/dc/elements/1.1/"/>
+    <ds:schemaRef ds:uri="http://schemas.microsoft.com/office/infopath/2007/PartnerControls"/>
+    <ds:schemaRef ds:uri="74325f97-0d61-4fce-a9cf-b79d0dbc2f84"/>
+    <ds:schemaRef ds:uri="21c02660-7d3a-4057-a207-c0953ed4aaed"/>
+  </ds:schemaRefs>
+</ds:datastoreItem>
 </file>
</xml_diff>